<commit_message>
Minutes and backlog updates
</commit_message>
<xml_diff>
--- a/Supervisor Minutes/Minutes_23_02_2015.docx
+++ b/Supervisor Minutes/Minutes_23_02_2015.docx
@@ -70,10 +70,13 @@
       <w:r>
         <w:t>2</w:t>
       </w:r>
+      <w:r>
+        <w:t>/03</w:t>
+      </w:r>
       <w:bookmarkStart w:id="0" w:name="_GoBack"/>
       <w:bookmarkEnd w:id="0"/>
       <w:r>
-        <w:t>/02/2015</w:t>
+        <w:t>/2015</w:t>
       </w:r>
       <w:r>
         <w:t xml:space="preserve"> – 2pm</w:t>

</xml_diff>